<commit_message>
Updating my CV with AWS certification
</commit_message>
<xml_diff>
--- a/CV_Prabhjot_Singh.docx
+++ b/CV_Prabhjot_Singh.docx
@@ -50,7 +50,7 @@
               <mc:AlternateContent>
                 <mc:Choice Requires="wpg">
                   <w:drawing>
-                    <wp:anchor distT="0" distB="0" distL="114300" distR="114300" simplePos="0" relativeHeight="251659264" behindDoc="1" locked="1" layoutInCell="1" allowOverlap="1" wp14:anchorId="1E150067" wp14:editId="26BD2D9C">
+                    <wp:anchor distT="0" distB="0" distL="114300" distR="114300" simplePos="0" relativeHeight="251659264" behindDoc="1" locked="1" layoutInCell="1" allowOverlap="1" wp14:anchorId="51E3A508" wp14:editId="253F0F6E">
                       <wp:simplePos x="0" y="0"/>
                       <wp:positionH relativeFrom="column">
                         <wp:posOffset>44450</wp:posOffset>
@@ -252,6 +252,7 @@
                 <w15:appearance w15:val="hidden"/>
                 <w:text/>
               </w:sdtPr>
+              <w:sdtEndPr/>
               <w:sdtContent>
                 <w:r>
                   <w:rPr>
@@ -313,6 +314,7 @@
                 <w15:appearance w15:val="hidden"/>
                 <w:text w:multiLine="1"/>
               </w:sdtPr>
+              <w:sdtEndPr/>
               <w:sdtContent>
                 <w:r>
                   <w:rPr>
@@ -347,6 +349,7 @@
                 <w15:appearance w15:val="hidden"/>
                 <w:text w:multiLine="1"/>
               </w:sdtPr>
+              <w:sdtEndPr/>
               <w:sdtContent>
                 <w:r>
                   <w:rPr>
@@ -363,31 +366,7 @@
                     <w:szCs w:val="24"/>
                   </w:rPr>
                   <w:br/>
-                </w:r>
-                <w:r>
-                  <w:rPr>
-                    <w:color w:val="FFFFFF" w:themeColor="background1"/>
-                    <w:sz w:val="24"/>
-                    <w:szCs w:val="24"/>
-                  </w:rPr>
                   <w:t>Master in Software Engineering, Carnegie Mellon University</w:t>
-                </w:r>
-                <w:r>
-                  <w:rPr>
-                    <w:color w:val="FFFFFF" w:themeColor="background1"/>
-                    <w:sz w:val="24"/>
-                    <w:szCs w:val="24"/>
-                  </w:rPr>
-                  <w:br/>
-                </w:r>
-                <w:r>
-                  <w:rPr>
-                    <w:color w:val="FFFFFF" w:themeColor="background1"/>
-                    <w:sz w:val="24"/>
-                    <w:szCs w:val="24"/>
-                  </w:rPr>
-                  <w:br/>
-                  <w:t xml:space="preserve">             </w:t>
                 </w:r>
               </w:sdtContent>
             </w:sdt>
@@ -685,14 +664,7 @@
                 <w:sz w:val="22"/>
                 <w:szCs w:val="22"/>
               </w:rPr>
-              <w:t>Innovation and Entrepreneurship Certificate</w:t>
-            </w:r>
-            <w:r>
-              <w:rPr>
-                <w:sz w:val="22"/>
-                <w:szCs w:val="22"/>
-              </w:rPr>
-              <w:t xml:space="preserve"> (Pursuing)</w:t>
+              <w:t>Innovation and Entrepreneurship Certificate (Pursuing)</w:t>
             </w:r>
           </w:p>
           <w:p>
@@ -857,15 +829,7 @@
                 <w:sz w:val="22"/>
                 <w:szCs w:val="22"/>
               </w:rPr>
-              <w:t>2017</w:t>
-            </w:r>
-            <w:r>
-              <w:rPr>
-                <w:b/>
-                <w:sz w:val="22"/>
-                <w:szCs w:val="22"/>
-              </w:rPr>
-              <w:t>-Current</w:t>
+              <w:t>2017-Current</w:t>
             </w:r>
           </w:p>
         </w:tc>
@@ -900,7 +864,39 @@
                 <w:sz w:val="22"/>
                 <w:szCs w:val="22"/>
               </w:rPr>
-              <w:t>: Associate Member of Technical Saff, Member of Techical Staff, Senior Software Engineer</w:t>
+              <w:t xml:space="preserve">: Associate Member of Technical </w:t>
+            </w:r>
+            <w:proofErr w:type="spellStart"/>
+            <w:r>
+              <w:rPr>
+                <w:sz w:val="22"/>
+                <w:szCs w:val="22"/>
+              </w:rPr>
+              <w:t>Saff</w:t>
+            </w:r>
+            <w:proofErr w:type="spellEnd"/>
+            <w:r>
+              <w:rPr>
+                <w:sz w:val="22"/>
+                <w:szCs w:val="22"/>
+              </w:rPr>
+              <w:t xml:space="preserve">, Member of </w:t>
+            </w:r>
+            <w:proofErr w:type="spellStart"/>
+            <w:r>
+              <w:rPr>
+                <w:sz w:val="22"/>
+                <w:szCs w:val="22"/>
+              </w:rPr>
+              <w:t>Techical</w:t>
+            </w:r>
+            <w:proofErr w:type="spellEnd"/>
+            <w:r>
+              <w:rPr>
+                <w:sz w:val="22"/>
+                <w:szCs w:val="22"/>
+              </w:rPr>
+              <w:t xml:space="preserve"> Staff, Senior Software Engineer</w:t>
             </w:r>
           </w:p>
         </w:tc>
@@ -970,35 +966,78 @@
                 <w:sz w:val="22"/>
                 <w:szCs w:val="22"/>
               </w:rPr>
-              <w:t xml:space="preserve"> Kafka, Solr, Pitney Bowes, Couchbase, </w:t>
-            </w:r>
-            <w:r>
-              <w:rPr>
-                <w:sz w:val="22"/>
-                <w:szCs w:val="22"/>
-              </w:rPr>
-              <w:t xml:space="preserve">Hbase, </w:t>
-            </w:r>
-            <w:r>
-              <w:rPr>
-                <w:sz w:val="22"/>
-                <w:szCs w:val="22"/>
-              </w:rPr>
-              <w:t>EC2, AWS, Rest API, MySql, Splunk, GIT, svn,</w:t>
-            </w:r>
-            <w:r>
-              <w:rPr>
-                <w:sz w:val="22"/>
-                <w:szCs w:val="22"/>
-              </w:rPr>
-              <w:t xml:space="preserve"> </w:t>
-            </w:r>
-            <w:r>
-              <w:rPr>
-                <w:sz w:val="22"/>
-                <w:szCs w:val="22"/>
-              </w:rPr>
-              <w:t>Jenkins, HTML5, JAVA, Apex</w:t>
+              <w:t xml:space="preserve"> Kafka, </w:t>
+            </w:r>
+            <w:proofErr w:type="spellStart"/>
+            <w:r>
+              <w:rPr>
+                <w:sz w:val="22"/>
+                <w:szCs w:val="22"/>
+              </w:rPr>
+              <w:t>Solr</w:t>
+            </w:r>
+            <w:proofErr w:type="spellEnd"/>
+            <w:r>
+              <w:rPr>
+                <w:sz w:val="22"/>
+                <w:szCs w:val="22"/>
+              </w:rPr>
+              <w:t xml:space="preserve">, Pitney Bowes, Couchbase, </w:t>
+            </w:r>
+            <w:proofErr w:type="spellStart"/>
+            <w:r>
+              <w:rPr>
+                <w:sz w:val="22"/>
+                <w:szCs w:val="22"/>
+              </w:rPr>
+              <w:t>Hbase</w:t>
+            </w:r>
+            <w:proofErr w:type="spellEnd"/>
+            <w:r>
+              <w:rPr>
+                <w:sz w:val="22"/>
+                <w:szCs w:val="22"/>
+              </w:rPr>
+              <w:t xml:space="preserve">, </w:t>
+            </w:r>
+            <w:r>
+              <w:rPr>
+                <w:sz w:val="22"/>
+                <w:szCs w:val="22"/>
+              </w:rPr>
+              <w:t xml:space="preserve">EC2, AWS, Rest API, </w:t>
+            </w:r>
+            <w:proofErr w:type="spellStart"/>
+            <w:r>
+              <w:rPr>
+                <w:sz w:val="22"/>
+                <w:szCs w:val="22"/>
+              </w:rPr>
+              <w:t>MySql</w:t>
+            </w:r>
+            <w:proofErr w:type="spellEnd"/>
+            <w:r>
+              <w:rPr>
+                <w:sz w:val="22"/>
+                <w:szCs w:val="22"/>
+              </w:rPr>
+              <w:t xml:space="preserve">, Splunk, GIT, </w:t>
+            </w:r>
+            <w:proofErr w:type="spellStart"/>
+            <w:r>
+              <w:rPr>
+                <w:sz w:val="22"/>
+                <w:szCs w:val="22"/>
+              </w:rPr>
+              <w:t>svn</w:t>
+            </w:r>
+            <w:proofErr w:type="spellEnd"/>
+            <w:r>
+              <w:rPr>
+                <w:sz w:val="22"/>
+                <w:szCs w:val="22"/>
+              </w:rPr>
+              <w:t>, Jenkins, HTML5, JAVA, Apex</w:t>
             </w:r>
           </w:p>
         </w:tc>
@@ -1166,7 +1205,23 @@
                 <w:sz w:val="22"/>
                 <w:szCs w:val="22"/>
               </w:rPr>
-              <w:t>Lead a project to move whole stack from Java 7 to Java 8, and later from Java 8 to openjdk.</w:t>
+              <w:t xml:space="preserve">Lead a project to move whole stack from Java 7 to Java 8, and later from Java 8 to </w:t>
+            </w:r>
+            <w:proofErr w:type="spellStart"/>
+            <w:r>
+              <w:rPr>
+                <w:sz w:val="22"/>
+                <w:szCs w:val="22"/>
+              </w:rPr>
+              <w:t>openjdk</w:t>
+            </w:r>
+            <w:proofErr w:type="spellEnd"/>
+            <w:r>
+              <w:rPr>
+                <w:sz w:val="22"/>
+                <w:szCs w:val="22"/>
+              </w:rPr>
+              <w:t>.</w:t>
             </w:r>
           </w:p>
           <w:p>
@@ -1221,8 +1276,6 @@
                 <w:szCs w:val="22"/>
               </w:rPr>
             </w:pPr>
-            <w:bookmarkStart w:id="0" w:name="_GoBack"/>
-            <w:bookmarkEnd w:id="0"/>
             <w:r>
               <w:rPr>
                 <w:sz w:val="22"/>
@@ -1248,14 +1301,23 @@
                 <w:sz w:val="22"/>
                 <w:szCs w:val="22"/>
               </w:rPr>
-              <w:t>Worked with business partners in increasing throughput capacity from 10K requ</w:t>
-            </w:r>
-            <w:r>
-              <w:rPr>
-                <w:sz w:val="22"/>
-                <w:szCs w:val="22"/>
-              </w:rPr>
-              <w:t>est/hr to 1 million request/hr.</w:t>
+              <w:t>Worked with business partners in increasing throughput capacity from 10K request/</w:t>
+            </w:r>
+            <w:proofErr w:type="spellStart"/>
+            <w:r>
+              <w:rPr>
+                <w:sz w:val="22"/>
+                <w:szCs w:val="22"/>
+              </w:rPr>
+              <w:t>hr</w:t>
+            </w:r>
+            <w:proofErr w:type="spellEnd"/>
+            <w:r>
+              <w:rPr>
+                <w:sz w:val="22"/>
+                <w:szCs w:val="22"/>
+              </w:rPr>
+              <w:t xml:space="preserve"> to 1 million request/hr.</w:t>
             </w:r>
             <w:r>
               <w:rPr>
@@ -1423,7 +1485,7 @@
                 <w:sz w:val="22"/>
                 <w:szCs w:val="22"/>
               </w:rPr>
-              <w:t xml:space="preserve">Technologies: </w:t>
+              <w:t>Technologies: Eclips</w:t>
             </w:r>
             <w:r>
               <w:rPr>
@@ -1431,7 +1493,7 @@
                 <w:sz w:val="22"/>
                 <w:szCs w:val="22"/>
               </w:rPr>
-              <w:t>Eclips</w:t>
+              <w:t>e</w:t>
             </w:r>
             <w:r>
               <w:rPr>
@@ -1439,23 +1501,7 @@
                 <w:sz w:val="22"/>
                 <w:szCs w:val="22"/>
               </w:rPr>
-              <w:t>e</w:t>
-            </w:r>
-            <w:r>
-              <w:rPr>
-                <w:i/>
-                <w:sz w:val="22"/>
-                <w:szCs w:val="22"/>
-              </w:rPr>
-              <w:t xml:space="preserve">, </w:t>
-            </w:r>
-            <w:r>
-              <w:rPr>
-                <w:i/>
-                <w:sz w:val="22"/>
-                <w:szCs w:val="22"/>
-              </w:rPr>
-              <w:t>Java</w:t>
+              <w:t>, Java</w:t>
             </w:r>
           </w:p>
           <w:p>
@@ -1504,7 +1550,23 @@
                 <w:sz w:val="22"/>
                 <w:szCs w:val="22"/>
               </w:rPr>
-              <w:t>Led a team of six trainees’ for development of Telecom Store Inventory product, and won the first prize out of 10 teams</w:t>
+              <w:t xml:space="preserve">Led a team of six </w:t>
+            </w:r>
+            <w:proofErr w:type="gramStart"/>
+            <w:r>
+              <w:rPr>
+                <w:sz w:val="22"/>
+                <w:szCs w:val="22"/>
+              </w:rPr>
+              <w:t>trainees’</w:t>
+            </w:r>
+            <w:proofErr w:type="gramEnd"/>
+            <w:r>
+              <w:rPr>
+                <w:sz w:val="22"/>
+                <w:szCs w:val="22"/>
+              </w:rPr>
+              <w:t xml:space="preserve"> for development of Telecom Store Inventory product, and won the first prize out of 10 teams</w:t>
             </w:r>
           </w:p>
         </w:tc>
@@ -1621,39 +1683,7 @@
                 <w:sz w:val="22"/>
                 <w:szCs w:val="22"/>
               </w:rPr>
-              <w:t xml:space="preserve">Technologies: </w:t>
-            </w:r>
-            <w:r>
-              <w:rPr>
-                <w:i/>
-                <w:sz w:val="22"/>
-                <w:szCs w:val="22"/>
-              </w:rPr>
-              <w:t>XCode</w:t>
-            </w:r>
-            <w:r>
-              <w:rPr>
-                <w:i/>
-                <w:sz w:val="22"/>
-                <w:szCs w:val="22"/>
-              </w:rPr>
-              <w:t xml:space="preserve">, </w:t>
-            </w:r>
-            <w:r>
-              <w:rPr>
-                <w:i/>
-                <w:sz w:val="22"/>
-                <w:szCs w:val="22"/>
-              </w:rPr>
-              <w:t>Objective C</w:t>
-            </w:r>
-            <w:r>
-              <w:rPr>
-                <w:i/>
-                <w:sz w:val="22"/>
-                <w:szCs w:val="22"/>
-              </w:rPr>
-              <w:t>, Heroku</w:t>
+              <w:t>Technologies: XCode, Objective C, Heroku</w:t>
             </w:r>
           </w:p>
           <w:p>
@@ -1681,7 +1711,39 @@
                 <w:sz w:val="22"/>
                 <w:szCs w:val="22"/>
               </w:rPr>
-              <w:t xml:space="preserve">Designed, developed and published a RSS comic strip aggregator app, Comimix, on Apple app Store. App got featured at numerous websites as “app of the day” with total downloads crossing ~10K mark. </w:t>
+              <w:t xml:space="preserve">Designed, developed and published </w:t>
+            </w:r>
+            <w:proofErr w:type="gramStart"/>
+            <w:r>
+              <w:rPr>
+                <w:sz w:val="22"/>
+                <w:szCs w:val="22"/>
+              </w:rPr>
+              <w:t>a</w:t>
+            </w:r>
+            <w:proofErr w:type="gramEnd"/>
+            <w:r>
+              <w:rPr>
+                <w:sz w:val="22"/>
+                <w:szCs w:val="22"/>
+              </w:rPr>
+              <w:t xml:space="preserve"> RSS comic strip aggregator app, </w:t>
+            </w:r>
+            <w:proofErr w:type="spellStart"/>
+            <w:r>
+              <w:rPr>
+                <w:sz w:val="22"/>
+                <w:szCs w:val="22"/>
+              </w:rPr>
+              <w:t>Comimix</w:t>
+            </w:r>
+            <w:proofErr w:type="spellEnd"/>
+            <w:r>
+              <w:rPr>
+                <w:sz w:val="22"/>
+                <w:szCs w:val="22"/>
+              </w:rPr>
+              <w:t xml:space="preserve">, on Apple app Store. App got featured at numerous websites as “app of the day” with total downloads crossing ~10K mark. </w:t>
             </w:r>
           </w:p>
           <w:p>
@@ -1808,23 +1870,7 @@
           <w:sz w:val="22"/>
           <w:szCs w:val="22"/>
         </w:rPr>
-        <w:t xml:space="preserve"> </w:t>
-      </w:r>
-      <w:r>
-        <w:rPr>
-          <w:color w:val="333333"/>
-          <w:sz w:val="22"/>
-          <w:szCs w:val="22"/>
-        </w:rPr>
-        <w:t>(2016). Washington, DC: U.S. Patent and Trademark Office.</w:t>
-      </w:r>
-      <w:r>
-        <w:rPr>
-          <w:color w:val="333333"/>
-          <w:sz w:val="22"/>
-          <w:szCs w:val="22"/>
-        </w:rPr>
-        <w:t xml:space="preserve"> (Pending Approval)</w:t>
+        <w:t xml:space="preserve"> (2016). Washington, DC: U.S. Patent and Trademark Office. (Pending Approval)</w:t>
       </w:r>
     </w:p>
     <w:p>
@@ -1854,23 +1900,7 @@
           <w:sz w:val="22"/>
           <w:szCs w:val="22"/>
         </w:rPr>
-        <w:t xml:space="preserve"> (201</w:t>
-      </w:r>
-      <w:r>
-        <w:rPr>
-          <w:color w:val="333333"/>
-          <w:sz w:val="22"/>
-          <w:szCs w:val="22"/>
-        </w:rPr>
-        <w:t>7</w:t>
-      </w:r>
-      <w:r>
-        <w:rPr>
-          <w:color w:val="333333"/>
-          <w:sz w:val="22"/>
-          <w:szCs w:val="22"/>
-        </w:rPr>
-        <w:t>). Washington, DC: U.S. Patent and Trademark Office. (Pending Publication)</w:t>
+        <w:t xml:space="preserve"> (2017). Washington, DC: U.S. Patent and Trademark Office. (Pending Publication)</w:t>
       </w:r>
     </w:p>
     <w:p>
@@ -1968,7 +1998,7 @@
           <w:sz w:val="22"/>
           <w:szCs w:val="22"/>
         </w:rPr>
-        <w:t>Pragmatic Marketing, Level VI Product Management Certification</w:t>
+        <w:t xml:space="preserve">AWS Certified Solutions Architect – Associate </w:t>
       </w:r>
     </w:p>
     <w:p>
@@ -1990,7 +2020,21 @@
           <w:sz w:val="22"/>
           <w:szCs w:val="22"/>
         </w:rPr>
-        <w:t>Splunk Certified Power User 6.3</w:t>
+        <w:t xml:space="preserve">AWS Certified Developer </w:t>
+      </w:r>
+      <w:r>
+        <w:rPr>
+          <w:sz w:val="22"/>
+          <w:szCs w:val="22"/>
+        </w:rPr>
+        <w:t>–</w:t>
+      </w:r>
+      <w:r>
+        <w:rPr>
+          <w:sz w:val="22"/>
+          <w:szCs w:val="22"/>
+        </w:rPr>
+        <w:t xml:space="preserve"> Associate</w:t>
       </w:r>
     </w:p>
     <w:p>
@@ -2007,6 +2051,53 @@
           <w:szCs w:val="22"/>
         </w:rPr>
       </w:pPr>
+      <w:bookmarkStart w:id="0" w:name="_GoBack"/>
+      <w:bookmarkEnd w:id="0"/>
+      <w:r>
+        <w:rPr>
+          <w:sz w:val="22"/>
+          <w:szCs w:val="22"/>
+        </w:rPr>
+        <w:t>Pragmatic Marketing, Level VI Product Management Certification</w:t>
+      </w:r>
+    </w:p>
+    <w:p>
+      <w:pPr>
+        <w:pStyle w:val="ListParagraph"/>
+        <w:numPr>
+          <w:ilvl w:val="0"/>
+          <w:numId w:val="3"/>
+        </w:numPr>
+        <w:spacing w:line="360" w:lineRule="auto"/>
+        <w:ind w:left="547"/>
+        <w:rPr>
+          <w:sz w:val="22"/>
+          <w:szCs w:val="22"/>
+        </w:rPr>
+      </w:pPr>
+      <w:r>
+        <w:rPr>
+          <w:sz w:val="22"/>
+          <w:szCs w:val="22"/>
+        </w:rPr>
+        <w:lastRenderedPageBreak/>
+        <w:t>Splunk Certified Power User 6.3</w:t>
+      </w:r>
+    </w:p>
+    <w:p>
+      <w:pPr>
+        <w:pStyle w:val="ListParagraph"/>
+        <w:numPr>
+          <w:ilvl w:val="0"/>
+          <w:numId w:val="3"/>
+        </w:numPr>
+        <w:spacing w:line="360" w:lineRule="auto"/>
+        <w:ind w:left="547"/>
+        <w:rPr>
+          <w:sz w:val="22"/>
+          <w:szCs w:val="22"/>
+        </w:rPr>
+      </w:pPr>
       <w:r>
         <w:rPr>
           <w:sz w:val="22"/>
@@ -2028,7 +2119,6 @@
         <w:rPr>
           <w:b/>
         </w:rPr>
-        <w:lastRenderedPageBreak/>
         <w:t>Book Chapters</w:t>
       </w:r>
     </w:p>
@@ -2044,13 +2134,23 @@
           <w:szCs w:val="22"/>
         </w:rPr>
       </w:pPr>
-      <w:r>
-        <w:rPr>
-          <w:color w:val="000000"/>
-          <w:sz w:val="22"/>
-          <w:szCs w:val="22"/>
-        </w:rPr>
-        <w:t xml:space="preserve">Tomar P., Kaur G., </w:t>
+      <w:proofErr w:type="spellStart"/>
+      <w:r>
+        <w:rPr>
+          <w:color w:val="000000"/>
+          <w:sz w:val="22"/>
+          <w:szCs w:val="22"/>
+        </w:rPr>
+        <w:t>Tomar</w:t>
+      </w:r>
+      <w:proofErr w:type="spellEnd"/>
+      <w:r>
+        <w:rPr>
+          <w:color w:val="000000"/>
+          <w:sz w:val="22"/>
+          <w:szCs w:val="22"/>
+        </w:rPr>
+        <w:t xml:space="preserve"> P., Kaur G., </w:t>
       </w:r>
       <w:r>
         <w:rPr>
@@ -2084,7 +2184,97 @@
           <w:sz w:val="22"/>
           <w:szCs w:val="22"/>
         </w:rPr>
-        <w:t>. In: Dey N., Hassanien A., Bhatt C., Ashour A., Satapathy S. (eds) Internet of Things and Big Data Analytics Toward Next-Generation Intelligence. Studies in Big Data, vol 30. Springer, Cham</w:t>
+        <w:t xml:space="preserve">. In: </w:t>
+      </w:r>
+      <w:proofErr w:type="spellStart"/>
+      <w:r>
+        <w:rPr>
+          <w:color w:val="000000"/>
+          <w:sz w:val="22"/>
+          <w:szCs w:val="22"/>
+        </w:rPr>
+        <w:t>Dey</w:t>
+      </w:r>
+      <w:proofErr w:type="spellEnd"/>
+      <w:r>
+        <w:rPr>
+          <w:color w:val="000000"/>
+          <w:sz w:val="22"/>
+          <w:szCs w:val="22"/>
+        </w:rPr>
+        <w:t xml:space="preserve"> N., </w:t>
+      </w:r>
+      <w:proofErr w:type="spellStart"/>
+      <w:r>
+        <w:rPr>
+          <w:color w:val="000000"/>
+          <w:sz w:val="22"/>
+          <w:szCs w:val="22"/>
+        </w:rPr>
+        <w:t>Hassanien</w:t>
+      </w:r>
+      <w:proofErr w:type="spellEnd"/>
+      <w:r>
+        <w:rPr>
+          <w:color w:val="000000"/>
+          <w:sz w:val="22"/>
+          <w:szCs w:val="22"/>
+        </w:rPr>
+        <w:t xml:space="preserve"> A., Bhatt C., Ashour A., </w:t>
+      </w:r>
+      <w:proofErr w:type="spellStart"/>
+      <w:r>
+        <w:rPr>
+          <w:color w:val="000000"/>
+          <w:sz w:val="22"/>
+          <w:szCs w:val="22"/>
+        </w:rPr>
+        <w:t>Satapathy</w:t>
+      </w:r>
+      <w:proofErr w:type="spellEnd"/>
+      <w:r>
+        <w:rPr>
+          <w:color w:val="000000"/>
+          <w:sz w:val="22"/>
+          <w:szCs w:val="22"/>
+        </w:rPr>
+        <w:t xml:space="preserve"> S. (</w:t>
+      </w:r>
+      <w:proofErr w:type="spellStart"/>
+      <w:r>
+        <w:rPr>
+          <w:color w:val="000000"/>
+          <w:sz w:val="22"/>
+          <w:szCs w:val="22"/>
+        </w:rPr>
+        <w:t>eds</w:t>
+      </w:r>
+      <w:proofErr w:type="spellEnd"/>
+      <w:r>
+        <w:rPr>
+          <w:color w:val="000000"/>
+          <w:sz w:val="22"/>
+          <w:szCs w:val="22"/>
+        </w:rPr>
+        <w:t xml:space="preserve">) Internet of Things and Big Data Analytics Toward Next-Generation Intelligence. Studies in Big Data, </w:t>
+      </w:r>
+      <w:proofErr w:type="spellStart"/>
+      <w:r>
+        <w:rPr>
+          <w:color w:val="000000"/>
+          <w:sz w:val="22"/>
+          <w:szCs w:val="22"/>
+        </w:rPr>
+        <w:t>vol</w:t>
+      </w:r>
+      <w:proofErr w:type="spellEnd"/>
+      <w:r>
+        <w:rPr>
+          <w:color w:val="000000"/>
+          <w:sz w:val="22"/>
+          <w:szCs w:val="22"/>
+        </w:rPr>
+        <w:t xml:space="preserve"> 30. Springer, Cham</w:t>
       </w:r>
     </w:p>
     <w:p>
@@ -2105,7 +2295,25 @@
           <w:sz w:val="22"/>
           <w:szCs w:val="22"/>
         </w:rPr>
-        <w:t xml:space="preserve">Kaur G., Tomar P., </w:t>
+        <w:t xml:space="preserve">Kaur G., </w:t>
+      </w:r>
+      <w:proofErr w:type="spellStart"/>
+      <w:r>
+        <w:rPr>
+          <w:color w:val="000000"/>
+          <w:sz w:val="22"/>
+          <w:szCs w:val="22"/>
+        </w:rPr>
+        <w:t>Tomar</w:t>
+      </w:r>
+      <w:proofErr w:type="spellEnd"/>
+      <w:r>
+        <w:rPr>
+          <w:color w:val="000000"/>
+          <w:sz w:val="22"/>
+          <w:szCs w:val="22"/>
+        </w:rPr>
+        <w:t xml:space="preserve"> P., </w:t>
       </w:r>
       <w:r>
         <w:rPr>
@@ -2139,7 +2347,97 @@
           <w:sz w:val="22"/>
           <w:szCs w:val="22"/>
         </w:rPr>
-        <w:t>. In: Dey N., Hassanien A., Bhatt C., Ashour A., Satapathy S. (eds) Internet of Things and Big Data Analytics Toward Next-Generation Intelligence. Studies in Big Data, vol 30. Springer, Cham</w:t>
+        <w:t xml:space="preserve">. In: </w:t>
+      </w:r>
+      <w:proofErr w:type="spellStart"/>
+      <w:r>
+        <w:rPr>
+          <w:color w:val="000000"/>
+          <w:sz w:val="22"/>
+          <w:szCs w:val="22"/>
+        </w:rPr>
+        <w:t>Dey</w:t>
+      </w:r>
+      <w:proofErr w:type="spellEnd"/>
+      <w:r>
+        <w:rPr>
+          <w:color w:val="000000"/>
+          <w:sz w:val="22"/>
+          <w:szCs w:val="22"/>
+        </w:rPr>
+        <w:t xml:space="preserve"> N., </w:t>
+      </w:r>
+      <w:proofErr w:type="spellStart"/>
+      <w:r>
+        <w:rPr>
+          <w:color w:val="000000"/>
+          <w:sz w:val="22"/>
+          <w:szCs w:val="22"/>
+        </w:rPr>
+        <w:t>Hassanien</w:t>
+      </w:r>
+      <w:proofErr w:type="spellEnd"/>
+      <w:r>
+        <w:rPr>
+          <w:color w:val="000000"/>
+          <w:sz w:val="22"/>
+          <w:szCs w:val="22"/>
+        </w:rPr>
+        <w:t xml:space="preserve"> A., Bhatt C., Ashour A., </w:t>
+      </w:r>
+      <w:proofErr w:type="spellStart"/>
+      <w:r>
+        <w:rPr>
+          <w:color w:val="000000"/>
+          <w:sz w:val="22"/>
+          <w:szCs w:val="22"/>
+        </w:rPr>
+        <w:t>Satapathy</w:t>
+      </w:r>
+      <w:proofErr w:type="spellEnd"/>
+      <w:r>
+        <w:rPr>
+          <w:color w:val="000000"/>
+          <w:sz w:val="22"/>
+          <w:szCs w:val="22"/>
+        </w:rPr>
+        <w:t xml:space="preserve"> S. (</w:t>
+      </w:r>
+      <w:proofErr w:type="spellStart"/>
+      <w:r>
+        <w:rPr>
+          <w:color w:val="000000"/>
+          <w:sz w:val="22"/>
+          <w:szCs w:val="22"/>
+        </w:rPr>
+        <w:t>eds</w:t>
+      </w:r>
+      <w:proofErr w:type="spellEnd"/>
+      <w:r>
+        <w:rPr>
+          <w:color w:val="000000"/>
+          <w:sz w:val="22"/>
+          <w:szCs w:val="22"/>
+        </w:rPr>
+        <w:t xml:space="preserve">) Internet of Things and Big Data Analytics Toward Next-Generation Intelligence. Studies in Big Data, </w:t>
+      </w:r>
+      <w:proofErr w:type="spellStart"/>
+      <w:r>
+        <w:rPr>
+          <w:color w:val="000000"/>
+          <w:sz w:val="22"/>
+          <w:szCs w:val="22"/>
+        </w:rPr>
+        <w:t>vol</w:t>
+      </w:r>
+      <w:proofErr w:type="spellEnd"/>
+      <w:r>
+        <w:rPr>
+          <w:color w:val="000000"/>
+          <w:sz w:val="22"/>
+          <w:szCs w:val="22"/>
+        </w:rPr>
+        <w:t xml:space="preserve"> 30. Springer, Cham</w:t>
       </w:r>
     </w:p>
     <w:p>
@@ -2160,7 +2458,43 @@
           <w:sz w:val="22"/>
           <w:szCs w:val="22"/>
         </w:rPr>
-        <w:t xml:space="preserve">Y. Parasher, D. Kedia, and </w:t>
+        <w:t xml:space="preserve">Y. </w:t>
+      </w:r>
+      <w:proofErr w:type="spellStart"/>
+      <w:r>
+        <w:rPr>
+          <w:color w:val="000000"/>
+          <w:sz w:val="22"/>
+          <w:szCs w:val="22"/>
+        </w:rPr>
+        <w:t>Parasher</w:t>
+      </w:r>
+      <w:proofErr w:type="spellEnd"/>
+      <w:r>
+        <w:rPr>
+          <w:color w:val="000000"/>
+          <w:sz w:val="22"/>
+          <w:szCs w:val="22"/>
+        </w:rPr>
+        <w:t xml:space="preserve">, D. </w:t>
+      </w:r>
+      <w:proofErr w:type="spellStart"/>
+      <w:r>
+        <w:rPr>
+          <w:color w:val="000000"/>
+          <w:sz w:val="22"/>
+          <w:szCs w:val="22"/>
+        </w:rPr>
+        <w:t>Kedia</w:t>
+      </w:r>
+      <w:proofErr w:type="spellEnd"/>
+      <w:r>
+        <w:rPr>
+          <w:color w:val="000000"/>
+          <w:sz w:val="22"/>
+          <w:szCs w:val="22"/>
+        </w:rPr>
+        <w:t xml:space="preserve">, and </w:t>
       </w:r>
       <w:r>
         <w:rPr>
@@ -2243,13 +2577,23 @@
           <w:szCs w:val="22"/>
         </w:rPr>
       </w:pPr>
-      <w:r>
-        <w:rPr>
-          <w:color w:val="000000"/>
-          <w:sz w:val="22"/>
-          <w:szCs w:val="22"/>
-        </w:rPr>
-        <w:t xml:space="preserve">Tomar, P.; </w:t>
+      <w:proofErr w:type="spellStart"/>
+      <w:r>
+        <w:rPr>
+          <w:color w:val="000000"/>
+          <w:sz w:val="22"/>
+          <w:szCs w:val="22"/>
+        </w:rPr>
+        <w:t>Tomar</w:t>
+      </w:r>
+      <w:proofErr w:type="spellEnd"/>
+      <w:r>
+        <w:rPr>
+          <w:color w:val="000000"/>
+          <w:sz w:val="22"/>
+          <w:szCs w:val="22"/>
+        </w:rPr>
+        <w:t xml:space="preserve">, P.; </w:t>
       </w:r>
       <w:r>
         <w:rPr>
@@ -2400,7 +2744,29 @@
           <w:sz w:val="22"/>
           <w:szCs w:val="22"/>
         </w:rPr>
-        <w:t>(Indexed : UGC)</w:t>
+        <w:t>(</w:t>
+      </w:r>
+      <w:proofErr w:type="gramStart"/>
+      <w:r>
+        <w:rPr>
+          <w:b/>
+          <w:bCs/>
+          <w:color w:val="000000"/>
+          <w:sz w:val="22"/>
+          <w:szCs w:val="22"/>
+        </w:rPr>
+        <w:t>Indexed :</w:t>
+      </w:r>
+      <w:proofErr w:type="gramEnd"/>
+      <w:r>
+        <w:rPr>
+          <w:b/>
+          <w:bCs/>
+          <w:color w:val="000000"/>
+          <w:sz w:val="22"/>
+          <w:szCs w:val="22"/>
+        </w:rPr>
+        <w:t xml:space="preserve"> UGC)</w:t>
       </w:r>
     </w:p>
     <w:p>
@@ -2421,7 +2787,25 @@
           <w:sz w:val="22"/>
           <w:szCs w:val="22"/>
         </w:rPr>
-        <w:t xml:space="preserve">Kaur, G., Rani, N., Parasher, Y., </w:t>
+        <w:t xml:space="preserve">Kaur, G., Rani, N., </w:t>
+      </w:r>
+      <w:proofErr w:type="spellStart"/>
+      <w:r>
+        <w:rPr>
+          <w:color w:val="000000"/>
+          <w:sz w:val="22"/>
+          <w:szCs w:val="22"/>
+        </w:rPr>
+        <w:t>Parasher</w:t>
+      </w:r>
+      <w:proofErr w:type="spellEnd"/>
+      <w:r>
+        <w:rPr>
+          <w:color w:val="000000"/>
+          <w:sz w:val="22"/>
+          <w:szCs w:val="22"/>
+        </w:rPr>
+        <w:t xml:space="preserve">, Y., </w:t>
       </w:r>
       <w:r>
         <w:rPr>
@@ -2447,7 +2831,27 @@
           <w:sz w:val="22"/>
           <w:szCs w:val="22"/>
         </w:rPr>
-        <w:t>Design and Implementation of Electro-Optic 2×2 Switch and Optical Gates using MZI . Journal of Optical Communications</w:t>
+        <w:t xml:space="preserve">Design and Implementation of Electro-Optic 2×2 Switch and Optical Gates using </w:t>
+      </w:r>
+      <w:proofErr w:type="gramStart"/>
+      <w:r>
+        <w:rPr>
+          <w:b/>
+          <w:color w:val="000000"/>
+          <w:sz w:val="22"/>
+          <w:szCs w:val="22"/>
+        </w:rPr>
+        <w:t>MZI .</w:t>
+      </w:r>
+      <w:proofErr w:type="gramEnd"/>
+      <w:r>
+        <w:rPr>
+          <w:b/>
+          <w:color w:val="000000"/>
+          <w:sz w:val="22"/>
+          <w:szCs w:val="22"/>
+        </w:rPr>
+        <w:t> Journal of Optical Communications</w:t>
       </w:r>
       <w:r>
         <w:rPr>
@@ -2570,7 +2974,27 @@
           <w:szCs w:val="22"/>
           <w:shd w:val="clear" w:color="auto" w:fill="FFFFFF"/>
         </w:rPr>
-        <w:t xml:space="preserve">., &amp; Shrivastav, A. (2011). </w:t>
+        <w:t xml:space="preserve">., &amp; </w:t>
+      </w:r>
+      <w:proofErr w:type="spellStart"/>
+      <w:r>
+        <w:rPr>
+          <w:color w:val="333333"/>
+          <w:sz w:val="22"/>
+          <w:szCs w:val="22"/>
+          <w:shd w:val="clear" w:color="auto" w:fill="FFFFFF"/>
+        </w:rPr>
+        <w:t>Shrivastav</w:t>
+      </w:r>
+      <w:proofErr w:type="spellEnd"/>
+      <w:r>
+        <w:rPr>
+          <w:color w:val="333333"/>
+          <w:sz w:val="22"/>
+          <w:szCs w:val="22"/>
+          <w:shd w:val="clear" w:color="auto" w:fill="FFFFFF"/>
+        </w:rPr>
+        <w:t xml:space="preserve">, A. (2011). </w:t>
       </w:r>
       <w:r>
         <w:rPr>
@@ -2580,7 +3004,51 @@
           <w:szCs w:val="22"/>
           <w:shd w:val="clear" w:color="auto" w:fill="FFFFFF"/>
         </w:rPr>
-        <w:t>Performance Analysis And Comparison Of Various Two Dimensional Optical Orthogonal Codes For Ocdma Systems</w:t>
+        <w:t xml:space="preserve">Performance Analysis </w:t>
+      </w:r>
+      <w:proofErr w:type="gramStart"/>
+      <w:r>
+        <w:rPr>
+          <w:b/>
+          <w:color w:val="333333"/>
+          <w:sz w:val="22"/>
+          <w:szCs w:val="22"/>
+          <w:shd w:val="clear" w:color="auto" w:fill="FFFFFF"/>
+        </w:rPr>
+        <w:t>And</w:t>
+      </w:r>
+      <w:proofErr w:type="gramEnd"/>
+      <w:r>
+        <w:rPr>
+          <w:b/>
+          <w:color w:val="333333"/>
+          <w:sz w:val="22"/>
+          <w:szCs w:val="22"/>
+          <w:shd w:val="clear" w:color="auto" w:fill="FFFFFF"/>
+        </w:rPr>
+        <w:t xml:space="preserve"> Comparison Of Various Two Dimensional Optical Orthogonal Codes For </w:t>
+      </w:r>
+      <w:proofErr w:type="spellStart"/>
+      <w:r>
+        <w:rPr>
+          <w:b/>
+          <w:color w:val="333333"/>
+          <w:sz w:val="22"/>
+          <w:szCs w:val="22"/>
+          <w:shd w:val="clear" w:color="auto" w:fill="FFFFFF"/>
+        </w:rPr>
+        <w:t>Ocdma</w:t>
+      </w:r>
+      <w:proofErr w:type="spellEnd"/>
+      <w:r>
+        <w:rPr>
+          <w:b/>
+          <w:color w:val="333333"/>
+          <w:sz w:val="22"/>
+          <w:szCs w:val="22"/>
+          <w:shd w:val="clear" w:color="auto" w:fill="FFFFFF"/>
+        </w:rPr>
+        <w:t xml:space="preserve"> Systems</w:t>
       </w:r>
       <w:r>
         <w:rPr>
@@ -2635,7 +3103,43 @@
           <w:sz w:val="22"/>
           <w:szCs w:val="22"/>
         </w:rPr>
-        <w:t>., Tomar, P., Kaur, G. and Goel, S. K.  (2017), “</w:t>
+        <w:t xml:space="preserve">., </w:t>
+      </w:r>
+      <w:proofErr w:type="spellStart"/>
+      <w:r>
+        <w:rPr>
+          <w:color w:val="000000"/>
+          <w:sz w:val="22"/>
+          <w:szCs w:val="22"/>
+        </w:rPr>
+        <w:t>Tomar</w:t>
+      </w:r>
+      <w:proofErr w:type="spellEnd"/>
+      <w:r>
+        <w:rPr>
+          <w:color w:val="000000"/>
+          <w:sz w:val="22"/>
+          <w:szCs w:val="22"/>
+        </w:rPr>
+        <w:t xml:space="preserve">, P., Kaur, G. and </w:t>
+      </w:r>
+      <w:proofErr w:type="spellStart"/>
+      <w:r>
+        <w:rPr>
+          <w:color w:val="000000"/>
+          <w:sz w:val="22"/>
+          <w:szCs w:val="22"/>
+        </w:rPr>
+        <w:t>Goel</w:t>
+      </w:r>
+      <w:proofErr w:type="spellEnd"/>
+      <w:r>
+        <w:rPr>
+          <w:color w:val="000000"/>
+          <w:sz w:val="22"/>
+          <w:szCs w:val="22"/>
+        </w:rPr>
+        <w:t>, S. K.  (2017), “</w:t>
       </w:r>
       <w:r>
         <w:rPr>
@@ -4661,7 +5165,7 @@
     <w:sig w:usb0="E0002AFF" w:usb1="C000247B" w:usb2="00000009" w:usb3="00000000" w:csb0="000001FF" w:csb1="00000000"/>
   </w:font>
   <w:font w:name="Times New Roman (Headings CS)">
-    <w:panose1 w:val="020B0604020202020204"/>
+    <w:panose1 w:val="02020603050405020304"/>
     <w:charset w:val="00"/>
     <w:family w:val="roman"/>
     <w:notTrueType/>
@@ -4687,8 +5191,10 @@
   </w:compat>
   <w:rsids>
     <w:rsidRoot w:val="00B522B9"/>
+    <w:rsid w:val="002F780E"/>
     <w:rsid w:val="008E4C83"/>
     <w:rsid w:val="00B522B9"/>
+    <w:rsid w:val="00D755D3"/>
   </w:rsids>
   <m:mathPr>
     <m:mathFont m:val="Cambria Math"/>

</xml_diff>